<commit_message>
new lab 3 diagram
</commit_message>
<xml_diff>
--- a/lab-3/Laboratornaya_rabota_3.docx
+++ b/lab-3/Laboratornaya_rabota_3.docx
@@ -1,10 +1,10 @@
 
 <file path=word/document.xml><?xml version="1.0" encoding="utf-8"?>
-<w:document xmlns:wpc="http://schemas.microsoft.com/office/word/2010/wordprocessingCanvas" xmlns:cx="http://schemas.microsoft.com/office/drawing/2014/chartex" xmlns:cx1="http://schemas.microsoft.com/office/drawing/2015/9/8/chartex" xmlns:cx2="http://schemas.microsoft.com/office/drawing/2015/10/21/chartex" xmlns:cx3="http://schemas.microsoft.com/office/drawing/2016/5/9/chartex" xmlns:cx4="http://schemas.microsoft.com/office/drawing/2016/5/10/chartex" xmlns:cx5="http://schemas.microsoft.com/office/drawing/2016/5/11/chartex" xmlns:cx6="http://schemas.microsoft.com/office/drawing/2016/5/12/chartex" xmlns:cx7="http://schemas.microsoft.com/office/drawing/2016/5/13/chartex" xmlns:cx8="http://schemas.microsoft.com/office/drawing/2016/5/14/chartex" xmlns:mc="http://schemas.openxmlformats.org/markup-compatibility/2006" xmlns:aink="http://schemas.microsoft.com/office/drawing/2016/ink" xmlns:am3d="http://schemas.microsoft.com/office/drawing/2017/model3d" xmlns:o="urn:schemas-microsoft-com:office:office" xmlns:r="http://schemas.openxmlformats.org/officeDocument/2006/relationships" xmlns:m="http://schemas.openxmlformats.org/officeDocument/2006/math" xmlns:v="urn:schemas-microsoft-com:vml" xmlns:wp14="http://schemas.microsoft.com/office/word/2010/wordprocessingDrawing" xmlns:wp="http://schemas.openxmlformats.org/drawingml/2006/wordprocessingDrawing" xmlns:w10="urn:schemas-microsoft-com:office:word" xmlns:w="http://schemas.openxmlformats.org/wordprocessingml/2006/main" xmlns:w14="http://schemas.microsoft.com/office/word/2010/wordml" xmlns:w15="http://schemas.microsoft.com/office/word/2012/wordml" xmlns:w16cex="http://schemas.microsoft.com/office/word/2018/wordml/cex" xmlns:w16cid="http://schemas.microsoft.com/office/word/2016/wordml/cid" xmlns:w16="http://schemas.microsoft.com/office/word/2018/wordml" xmlns:w16se="http://schemas.microsoft.com/office/word/2015/wordml/symex" xmlns:wpg="http://schemas.microsoft.com/office/word/2010/wordprocessingGroup" xmlns:wpi="http://schemas.microsoft.com/office/word/2010/wordprocessingInk" xmlns:wne="http://schemas.microsoft.com/office/word/2006/wordml" xmlns:wps="http://schemas.microsoft.com/office/word/2010/wordprocessingShape" mc:Ignorable="w14 w15 w16se w16cid w16 w16cex wp14">
+<w:document xmlns:wpc="http://schemas.microsoft.com/office/word/2010/wordprocessingCanvas" xmlns:mc="http://schemas.openxmlformats.org/markup-compatibility/2006" xmlns:o="urn:schemas-microsoft-com:office:office" xmlns:r="http://schemas.openxmlformats.org/officeDocument/2006/relationships" xmlns:m="http://schemas.openxmlformats.org/officeDocument/2006/math" xmlns:v="urn:schemas-microsoft-com:vml" xmlns:wp14="http://schemas.microsoft.com/office/word/2010/wordprocessingDrawing" xmlns:wp="http://schemas.openxmlformats.org/drawingml/2006/wordprocessingDrawing" xmlns:w10="urn:schemas-microsoft-com:office:word" xmlns:w="http://schemas.openxmlformats.org/wordprocessingml/2006/main" xmlns:w14="http://schemas.microsoft.com/office/word/2010/wordml" xmlns:w15="http://schemas.microsoft.com/office/word/2012/wordml" xmlns:wpg="http://schemas.microsoft.com/office/word/2010/wordprocessingGroup" xmlns:wpi="http://schemas.microsoft.com/office/word/2010/wordprocessingInk" xmlns:wne="http://schemas.microsoft.com/office/word/2006/wordml" xmlns:wps="http://schemas.microsoft.com/office/word/2010/wordprocessingShape" mc:Ignorable="w14 w15 wp14">
   <w:body>
     <w:p>
       <w:pPr>
-        <w:pStyle w:val="a3"/>
+        <w:pStyle w:val="NoSpacing"/>
         <w:jc w:val="center"/>
         <w:rPr>
           <w:rFonts w:cs="Times New Roman"/>
@@ -23,7 +23,7 @@
     </w:p>
     <w:p>
       <w:pPr>
-        <w:pStyle w:val="a3"/>
+        <w:pStyle w:val="NoSpacing"/>
         <w:jc w:val="center"/>
         <w:rPr>
           <w:rFonts w:cs="Times New Roman"/>
@@ -42,7 +42,7 @@
     </w:p>
     <w:p>
       <w:pPr>
-        <w:pStyle w:val="a3"/>
+        <w:pStyle w:val="NoSpacing"/>
         <w:jc w:val="center"/>
         <w:rPr>
           <w:rFonts w:cs="Times New Roman"/>
@@ -61,7 +61,7 @@
     </w:p>
     <w:p>
       <w:pPr>
-        <w:pStyle w:val="a3"/>
+        <w:pStyle w:val="NoSpacing"/>
         <w:jc w:val="center"/>
         <w:rPr>
           <w:rFonts w:cs="Times New Roman"/>
@@ -80,7 +80,7 @@
     </w:p>
     <w:p>
       <w:pPr>
-        <w:pStyle w:val="a3"/>
+        <w:pStyle w:val="NoSpacing"/>
         <w:jc w:val="center"/>
         <w:rPr>
           <w:rFonts w:cs="Times New Roman"/>
@@ -99,7 +99,7 @@
     </w:p>
     <w:p>
       <w:pPr>
-        <w:pStyle w:val="a3"/>
+        <w:pStyle w:val="NoSpacing"/>
         <w:jc w:val="center"/>
         <w:rPr>
           <w:rFonts w:cs="Times New Roman"/>
@@ -385,6 +385,8 @@
         </w:rPr>
         <w:t xml:space="preserve">Выполнил: </w:t>
       </w:r>
+      <w:bookmarkStart w:id="0" w:name="_GoBack"/>
+      <w:bookmarkEnd w:id="0"/>
     </w:p>
     <w:p>
       <w:pPr>
@@ -910,7 +912,6 @@
     <w:p>
       <w:pPr>
         <w:spacing w:after="0" w:line="360" w:lineRule="auto"/>
-        <w:ind w:firstLine="709"/>
         <w:jc w:val="both"/>
         <w:rPr>
           <w:rFonts w:ascii="Times New Roman" w:hAnsi="Times New Roman" w:cs="Times New Roman"/>
@@ -924,19 +925,11 @@
           <w:noProof/>
           <w:sz w:val="18"/>
         </w:rPr>
-        <w:t xml:space="preserve"> </w:t>
-      </w:r>
-      <w:r>
-        <w:rPr>
-          <w:rFonts w:ascii="Times New Roman" w:hAnsi="Times New Roman" w:cs="Times New Roman"/>
-          <w:noProof/>
-          <w:sz w:val="18"/>
-        </w:rPr>
         <w:drawing>
-          <wp:inline distT="0" distB="0" distL="0" distR="0" wp14:anchorId="793D03E2" wp14:editId="3C3AE75D">
-            <wp:extent cx="8631935" cy="3690833"/>
-            <wp:effectExtent l="0" t="6032" r="0" b="0"/>
-            <wp:docPr id="7" name="Рисунок 7"/>
+          <wp:inline distT="0" distB="0" distL="0" distR="0" wp14:anchorId="6332C828" wp14:editId="3E484351">
+            <wp:extent cx="5940425" cy="3627120"/>
+            <wp:effectExtent l="0" t="0" r="3175" b="0"/>
+            <wp:docPr id="3" name="Picture 3"/>
             <wp:cNvGraphicFramePr>
               <a:graphicFrameLocks xmlns:a="http://schemas.openxmlformats.org/drawingml/2006/main" noChangeAspect="1"/>
             </wp:cNvGraphicFramePr>
@@ -944,25 +937,19 @@
               <a:graphicData uri="http://schemas.openxmlformats.org/drawingml/2006/picture">
                 <pic:pic xmlns:pic="http://schemas.openxmlformats.org/drawingml/2006/picture">
                   <pic:nvPicPr>
-                    <pic:cNvPr id="7" name="Рисунок 7"/>
+                    <pic:cNvPr id="1" name=""/>
                     <pic:cNvPicPr/>
                   </pic:nvPicPr>
                   <pic:blipFill>
-                    <a:blip r:embed="rId7">
-                      <a:extLst>
-                        <a:ext uri="{28A0092B-C50C-407E-A947-70E740481C1C}">
-                          <a14:useLocalDpi xmlns:a14="http://schemas.microsoft.com/office/drawing/2010/main" val="0"/>
-                        </a:ext>
-                      </a:extLst>
-                    </a:blip>
+                    <a:blip r:embed="rId7"/>
                     <a:stretch>
                       <a:fillRect/>
                     </a:stretch>
                   </pic:blipFill>
                   <pic:spPr>
-                    <a:xfrm rot="5400000">
+                    <a:xfrm>
                       <a:off x="0" y="0"/>
-                      <a:ext cx="8660848" cy="3703196"/>
+                      <a:ext cx="5940425" cy="3627120"/>
                     </a:xfrm>
                     <a:prstGeom prst="rect">
                       <a:avLst/>
@@ -1008,7 +995,6 @@
           <w:sz w:val="28"/>
           <w:szCs w:val="28"/>
         </w:rPr>
-        <w:lastRenderedPageBreak/>
         <w:t>Физическая</w:t>
       </w:r>
       <w:r>
@@ -1025,7 +1011,6 @@
     <w:p>
       <w:pPr>
         <w:spacing w:after="0" w:line="360" w:lineRule="auto"/>
-        <w:ind w:firstLine="709"/>
         <w:jc w:val="both"/>
         <w:rPr>
           <w:rFonts w:ascii="Times New Roman" w:hAnsi="Times New Roman" w:cs="Times New Roman"/>
@@ -1033,29 +1018,6 @@
           <w:sz w:val="18"/>
         </w:rPr>
       </w:pPr>
-    </w:p>
-    <w:p>
-      <w:pPr>
-        <w:spacing w:after="0" w:line="360" w:lineRule="auto"/>
-        <w:ind w:firstLine="709"/>
-        <w:jc w:val="both"/>
-        <w:rPr>
-          <w:rFonts w:ascii="Times New Roman" w:hAnsi="Times New Roman" w:cs="Times New Roman"/>
-          <w:b/>
-          <w:bCs/>
-          <w:sz w:val="28"/>
-          <w:szCs w:val="28"/>
-        </w:rPr>
-      </w:pPr>
-    </w:p>
-    <w:p>
-      <w:pPr>
-        <w:spacing w:after="0"/>
-        <w:rPr>
-          <w:rFonts w:ascii="Times New Roman" w:hAnsi="Times New Roman" w:cs="Times New Roman"/>
-          <w:sz w:val="18"/>
-        </w:rPr>
-      </w:pPr>
       <w:r>
         <w:rPr>
           <w:rFonts w:ascii="Times New Roman" w:hAnsi="Times New Roman" w:cs="Times New Roman"/>
@@ -1063,10 +1025,10 @@
           <w:sz w:val="18"/>
         </w:rPr>
         <w:drawing>
-          <wp:inline distT="0" distB="0" distL="0" distR="0" wp14:anchorId="14834559" wp14:editId="2FEBEF3B">
-            <wp:extent cx="8214130" cy="3492870"/>
-            <wp:effectExtent l="0" t="1587" r="1587" b="1588"/>
-            <wp:docPr id="8" name="Рисунок 8"/>
+          <wp:inline distT="0" distB="0" distL="0" distR="0" wp14:anchorId="18A74849" wp14:editId="7356C8AF">
+            <wp:extent cx="5940425" cy="3350895"/>
+            <wp:effectExtent l="0" t="0" r="3175" b="1905"/>
+            <wp:docPr id="1" name="Picture 1"/>
             <wp:cNvGraphicFramePr>
               <a:graphicFrameLocks xmlns:a="http://schemas.openxmlformats.org/drawingml/2006/main" noChangeAspect="1"/>
             </wp:cNvGraphicFramePr>
@@ -1074,25 +1036,19 @@
               <a:graphicData uri="http://schemas.openxmlformats.org/drawingml/2006/picture">
                 <pic:pic xmlns:pic="http://schemas.openxmlformats.org/drawingml/2006/picture">
                   <pic:nvPicPr>
-                    <pic:cNvPr id="8" name="Рисунок 8"/>
+                    <pic:cNvPr id="1" name=""/>
                     <pic:cNvPicPr/>
                   </pic:nvPicPr>
                   <pic:blipFill>
-                    <a:blip r:embed="rId8">
-                      <a:extLst>
-                        <a:ext uri="{28A0092B-C50C-407E-A947-70E740481C1C}">
-                          <a14:useLocalDpi xmlns:a14="http://schemas.microsoft.com/office/drawing/2010/main" val="0"/>
-                        </a:ext>
-                      </a:extLst>
-                    </a:blip>
+                    <a:blip r:embed="rId8"/>
                     <a:stretch>
                       <a:fillRect/>
                     </a:stretch>
                   </pic:blipFill>
                   <pic:spPr>
-                    <a:xfrm rot="5400000">
+                    <a:xfrm>
                       <a:off x="0" y="0"/>
-                      <a:ext cx="8291445" cy="3525746"/>
+                      <a:ext cx="5940425" cy="3350895"/>
                     </a:xfrm>
                     <a:prstGeom prst="rect">
                       <a:avLst/>
@@ -1107,43 +1063,6 @@
     </w:p>
     <w:p>
       <w:pPr>
-        <w:spacing w:after="0"/>
-        <w:rPr>
-          <w:rFonts w:ascii="Times New Roman" w:hAnsi="Times New Roman" w:cs="Times New Roman"/>
-          <w:sz w:val="18"/>
-        </w:rPr>
-      </w:pPr>
-    </w:p>
-    <w:p>
-      <w:pPr>
-        <w:spacing w:after="0"/>
-        <w:rPr>
-          <w:rFonts w:ascii="Times New Roman" w:hAnsi="Times New Roman" w:cs="Times New Roman"/>
-          <w:sz w:val="18"/>
-        </w:rPr>
-      </w:pPr>
-    </w:p>
-    <w:p>
-      <w:pPr>
-        <w:spacing w:after="0"/>
-        <w:rPr>
-          <w:rFonts w:ascii="Times New Roman" w:hAnsi="Times New Roman" w:cs="Times New Roman"/>
-          <w:sz w:val="18"/>
-        </w:rPr>
-      </w:pPr>
-    </w:p>
-    <w:p>
-      <w:pPr>
-        <w:spacing w:after="0"/>
-        <w:rPr>
-          <w:rFonts w:ascii="Times New Roman" w:hAnsi="Times New Roman" w:cs="Times New Roman"/>
-          <w:sz w:val="18"/>
-        </w:rPr>
-      </w:pPr>
-    </w:p>
-    <w:p>
-      <w:pPr>
-        <w:spacing w:after="0" w:line="360" w:lineRule="auto"/>
         <w:rPr>
           <w:rFonts w:ascii="Times New Roman" w:hAnsi="Times New Roman" w:cs="Times New Roman"/>
           <w:b/>
@@ -1160,12 +1079,35 @@
           <w:sz w:val="28"/>
           <w:szCs w:val="28"/>
         </w:rPr>
+        <w:br w:type="page"/>
+      </w:r>
+    </w:p>
+    <w:p>
+      <w:pPr>
+        <w:spacing w:after="0" w:line="360" w:lineRule="auto"/>
+        <w:rPr>
+          <w:rFonts w:ascii="Times New Roman" w:hAnsi="Times New Roman" w:cs="Times New Roman"/>
+          <w:b/>
+          <w:bCs/>
+          <w:sz w:val="28"/>
+          <w:szCs w:val="28"/>
+        </w:rPr>
+      </w:pPr>
+      <w:r>
+        <w:rPr>
+          <w:rFonts w:ascii="Times New Roman" w:hAnsi="Times New Roman" w:cs="Times New Roman"/>
+          <w:b/>
+          <w:bCs/>
+          <w:sz w:val="28"/>
+          <w:szCs w:val="28"/>
+        </w:rPr>
+        <w:lastRenderedPageBreak/>
         <w:t>Бизнес-правила:</w:t>
       </w:r>
     </w:p>
     <w:p>
       <w:pPr>
-        <w:pStyle w:val="a5"/>
+        <w:pStyle w:val="ListParagraph"/>
         <w:numPr>
           <w:ilvl w:val="0"/>
           <w:numId w:val="2"/>
@@ -1189,7 +1131,7 @@
     </w:p>
     <w:p>
       <w:pPr>
-        <w:pStyle w:val="a5"/>
+        <w:pStyle w:val="ListParagraph"/>
         <w:numPr>
           <w:ilvl w:val="0"/>
           <w:numId w:val="2"/>
@@ -1213,7 +1155,7 @@
     </w:p>
     <w:p>
       <w:pPr>
-        <w:pStyle w:val="a5"/>
+        <w:pStyle w:val="ListParagraph"/>
         <w:numPr>
           <w:ilvl w:val="0"/>
           <w:numId w:val="2"/>
@@ -1237,7 +1179,7 @@
     </w:p>
     <w:p>
       <w:pPr>
-        <w:pStyle w:val="a5"/>
+        <w:pStyle w:val="ListParagraph"/>
         <w:numPr>
           <w:ilvl w:val="0"/>
           <w:numId w:val="2"/>
@@ -1261,7 +1203,7 @@
     </w:p>
     <w:p>
       <w:pPr>
-        <w:pStyle w:val="a5"/>
+        <w:pStyle w:val="ListParagraph"/>
         <w:numPr>
           <w:ilvl w:val="0"/>
           <w:numId w:val="2"/>
@@ -1285,7 +1227,7 @@
     </w:p>
     <w:p>
       <w:pPr>
-        <w:pStyle w:val="a5"/>
+        <w:pStyle w:val="ListParagraph"/>
         <w:numPr>
           <w:ilvl w:val="0"/>
           <w:numId w:val="2"/>
@@ -1309,7 +1251,7 @@
     </w:p>
     <w:p>
       <w:pPr>
-        <w:pStyle w:val="a5"/>
+        <w:pStyle w:val="ListParagraph"/>
         <w:numPr>
           <w:ilvl w:val="0"/>
           <w:numId w:val="2"/>
@@ -1333,7 +1275,7 @@
     </w:p>
     <w:p>
       <w:pPr>
-        <w:pStyle w:val="a5"/>
+        <w:pStyle w:val="ListParagraph"/>
         <w:numPr>
           <w:ilvl w:val="0"/>
           <w:numId w:val="2"/>
@@ -1357,7 +1299,7 @@
     </w:p>
     <w:p>
       <w:pPr>
-        <w:pStyle w:val="a5"/>
+        <w:pStyle w:val="ListParagraph"/>
         <w:numPr>
           <w:ilvl w:val="0"/>
           <w:numId w:val="2"/>
@@ -1376,12 +1318,28 @@
           <w:sz w:val="28"/>
           <w:szCs w:val="28"/>
         </w:rPr>
-        <w:t>Количество часов на дисциплину должно быть больше, чем количество часов на тип занятия. И общее количество часов на дисциплину должно быть кратно 2.</w:t>
-      </w:r>
-    </w:p>
-    <w:p>
-      <w:pPr>
-        <w:pStyle w:val="a5"/>
+        <w:t xml:space="preserve">Количество часов на </w:t>
+      </w:r>
+      <w:r>
+        <w:rPr>
+          <w:rFonts w:ascii="Times New Roman" w:hAnsi="Times New Roman" w:cs="Times New Roman"/>
+          <w:sz w:val="28"/>
+          <w:szCs w:val="28"/>
+        </w:rPr>
+        <w:t>план дисциплин</w:t>
+      </w:r>
+      <w:r>
+        <w:rPr>
+          <w:rFonts w:ascii="Times New Roman" w:hAnsi="Times New Roman" w:cs="Times New Roman"/>
+          <w:sz w:val="28"/>
+          <w:szCs w:val="28"/>
+        </w:rPr>
+        <w:t xml:space="preserve"> должно быть больше, чем количество часов на тип занятия. И общее количество часов на дисциплину должно быть кратно 2.</w:t>
+      </w:r>
+    </w:p>
+    <w:p>
+      <w:pPr>
+        <w:pStyle w:val="ListParagraph"/>
         <w:numPr>
           <w:ilvl w:val="0"/>
           <w:numId w:val="2"/>
@@ -1426,7 +1384,7 @@
 </file>
 
 <file path=word/endnotes.xml><?xml version="1.0" encoding="utf-8"?>
-<w:endnotes xmlns:wpc="http://schemas.microsoft.com/office/word/2010/wordprocessingCanvas" xmlns:cx="http://schemas.microsoft.com/office/drawing/2014/chartex" xmlns:cx1="http://schemas.microsoft.com/office/drawing/2015/9/8/chartex" xmlns:cx2="http://schemas.microsoft.com/office/drawing/2015/10/21/chartex" xmlns:cx3="http://schemas.microsoft.com/office/drawing/2016/5/9/chartex" xmlns:cx4="http://schemas.microsoft.com/office/drawing/2016/5/10/chartex" xmlns:cx5="http://schemas.microsoft.com/office/drawing/2016/5/11/chartex" xmlns:cx6="http://schemas.microsoft.com/office/drawing/2016/5/12/chartex" xmlns:cx7="http://schemas.microsoft.com/office/drawing/2016/5/13/chartex" xmlns:cx8="http://schemas.microsoft.com/office/drawing/2016/5/14/chartex" xmlns:mc="http://schemas.openxmlformats.org/markup-compatibility/2006" xmlns:aink="http://schemas.microsoft.com/office/drawing/2016/ink" xmlns:am3d="http://schemas.microsoft.com/office/drawing/2017/model3d" xmlns:o="urn:schemas-microsoft-com:office:office" xmlns:r="http://schemas.openxmlformats.org/officeDocument/2006/relationships" xmlns:m="http://schemas.openxmlformats.org/officeDocument/2006/math" xmlns:v="urn:schemas-microsoft-com:vml" xmlns:wp14="http://schemas.microsoft.com/office/word/2010/wordprocessingDrawing" xmlns:wp="http://schemas.openxmlformats.org/drawingml/2006/wordprocessingDrawing" xmlns:w10="urn:schemas-microsoft-com:office:word" xmlns:w="http://schemas.openxmlformats.org/wordprocessingml/2006/main" xmlns:w14="http://schemas.microsoft.com/office/word/2010/wordml" xmlns:w15="http://schemas.microsoft.com/office/word/2012/wordml" xmlns:w16cex="http://schemas.microsoft.com/office/word/2018/wordml/cex" xmlns:w16cid="http://schemas.microsoft.com/office/word/2016/wordml/cid" xmlns:w16="http://schemas.microsoft.com/office/word/2018/wordml" xmlns:w16se="http://schemas.microsoft.com/office/word/2015/wordml/symex" xmlns:wpg="http://schemas.microsoft.com/office/word/2010/wordprocessingGroup" xmlns:wpi="http://schemas.microsoft.com/office/word/2010/wordprocessingInk" xmlns:wne="http://schemas.microsoft.com/office/word/2006/wordml" xmlns:wps="http://schemas.microsoft.com/office/word/2010/wordprocessingShape" mc:Ignorable="w14 w15 w16se w16cid w16 w16cex wp14">
+<w:endnotes xmlns:wpc="http://schemas.microsoft.com/office/word/2010/wordprocessingCanvas" xmlns:mc="http://schemas.openxmlformats.org/markup-compatibility/2006" xmlns:o="urn:schemas-microsoft-com:office:office" xmlns:r="http://schemas.openxmlformats.org/officeDocument/2006/relationships" xmlns:m="http://schemas.openxmlformats.org/officeDocument/2006/math" xmlns:v="urn:schemas-microsoft-com:vml" xmlns:wp14="http://schemas.microsoft.com/office/word/2010/wordprocessingDrawing" xmlns:wp="http://schemas.openxmlformats.org/drawingml/2006/wordprocessingDrawing" xmlns:w10="urn:schemas-microsoft-com:office:word" xmlns:w="http://schemas.openxmlformats.org/wordprocessingml/2006/main" xmlns:w14="http://schemas.microsoft.com/office/word/2010/wordml" xmlns:w15="http://schemas.microsoft.com/office/word/2012/wordml" xmlns:wpg="http://schemas.microsoft.com/office/word/2010/wordprocessingGroup" xmlns:wpi="http://schemas.microsoft.com/office/word/2010/wordprocessingInk" xmlns:wne="http://schemas.microsoft.com/office/word/2006/wordml" xmlns:wps="http://schemas.microsoft.com/office/word/2010/wordprocessingShape" mc:Ignorable="w14 w15 wp14">
   <w:endnote w:type="separator" w:id="-1">
     <w:p>
       <w:pPr>
@@ -1451,7 +1409,7 @@
 </file>
 
 <file path=word/footer1.xml><?xml version="1.0" encoding="utf-8"?>
-<w:ftr xmlns:wpc="http://schemas.microsoft.com/office/word/2010/wordprocessingCanvas" xmlns:cx="http://schemas.microsoft.com/office/drawing/2014/chartex" xmlns:cx1="http://schemas.microsoft.com/office/drawing/2015/9/8/chartex" xmlns:cx2="http://schemas.microsoft.com/office/drawing/2015/10/21/chartex" xmlns:cx3="http://schemas.microsoft.com/office/drawing/2016/5/9/chartex" xmlns:cx4="http://schemas.microsoft.com/office/drawing/2016/5/10/chartex" xmlns:cx5="http://schemas.microsoft.com/office/drawing/2016/5/11/chartex" xmlns:cx6="http://schemas.microsoft.com/office/drawing/2016/5/12/chartex" xmlns:cx7="http://schemas.microsoft.com/office/drawing/2016/5/13/chartex" xmlns:cx8="http://schemas.microsoft.com/office/drawing/2016/5/14/chartex" xmlns:mc="http://schemas.openxmlformats.org/markup-compatibility/2006" xmlns:aink="http://schemas.microsoft.com/office/drawing/2016/ink" xmlns:am3d="http://schemas.microsoft.com/office/drawing/2017/model3d" xmlns:o="urn:schemas-microsoft-com:office:office" xmlns:r="http://schemas.openxmlformats.org/officeDocument/2006/relationships" xmlns:m="http://schemas.openxmlformats.org/officeDocument/2006/math" xmlns:v="urn:schemas-microsoft-com:vml" xmlns:wp14="http://schemas.microsoft.com/office/word/2010/wordprocessingDrawing" xmlns:wp="http://schemas.openxmlformats.org/drawingml/2006/wordprocessingDrawing" xmlns:w10="urn:schemas-microsoft-com:office:word" xmlns:w="http://schemas.openxmlformats.org/wordprocessingml/2006/main" xmlns:w14="http://schemas.microsoft.com/office/word/2010/wordml" xmlns:w15="http://schemas.microsoft.com/office/word/2012/wordml" xmlns:w16cex="http://schemas.microsoft.com/office/word/2018/wordml/cex" xmlns:w16cid="http://schemas.microsoft.com/office/word/2016/wordml/cid" xmlns:w16="http://schemas.microsoft.com/office/word/2018/wordml" xmlns:w16se="http://schemas.microsoft.com/office/word/2015/wordml/symex" xmlns:wpg="http://schemas.microsoft.com/office/word/2010/wordprocessingGroup" xmlns:wpi="http://schemas.microsoft.com/office/word/2010/wordprocessingInk" xmlns:wne="http://schemas.microsoft.com/office/word/2006/wordml" xmlns:wps="http://schemas.microsoft.com/office/word/2010/wordprocessingShape" mc:Ignorable="w14 w15 w16se w16cid w16 w16cex wp14">
+<w:ftr xmlns:wpc="http://schemas.microsoft.com/office/word/2010/wordprocessingCanvas" xmlns:mc="http://schemas.openxmlformats.org/markup-compatibility/2006" xmlns:o="urn:schemas-microsoft-com:office:office" xmlns:r="http://schemas.openxmlformats.org/officeDocument/2006/relationships" xmlns:m="http://schemas.openxmlformats.org/officeDocument/2006/math" xmlns:v="urn:schemas-microsoft-com:vml" xmlns:wp14="http://schemas.microsoft.com/office/word/2010/wordprocessingDrawing" xmlns:wp="http://schemas.openxmlformats.org/drawingml/2006/wordprocessingDrawing" xmlns:w10="urn:schemas-microsoft-com:office:word" xmlns:w="http://schemas.openxmlformats.org/wordprocessingml/2006/main" xmlns:w14="http://schemas.microsoft.com/office/word/2010/wordml" xmlns:w15="http://schemas.microsoft.com/office/word/2012/wordml" xmlns:wpg="http://schemas.microsoft.com/office/word/2010/wordprocessingGroup" xmlns:wpi="http://schemas.microsoft.com/office/word/2010/wordprocessingInk" xmlns:wne="http://schemas.microsoft.com/office/word/2006/wordml" xmlns:wps="http://schemas.microsoft.com/office/word/2010/wordprocessingShape" mc:Ignorable="w14 w15 wp14">
   <w:sdt>
     <w:sdtPr>
       <w:id w:val="849066272"/>
@@ -1464,7 +1422,7 @@
     <w:sdtContent>
       <w:p>
         <w:pPr>
-          <w:pStyle w:val="a8"/>
+          <w:pStyle w:val="Footer"/>
           <w:jc w:val="center"/>
         </w:pPr>
         <w:r>
@@ -1477,7 +1435,10 @@
           <w:fldChar w:fldCharType="separate"/>
         </w:r>
         <w:r>
-          <w:t>2</w:t>
+          <w:rPr>
+            <w:noProof/>
+          </w:rPr>
+          <w:t>3</w:t>
         </w:r>
         <w:r>
           <w:fldChar w:fldCharType="end"/>
@@ -1487,14 +1448,14 @@
   </w:sdt>
   <w:p>
     <w:pPr>
-      <w:pStyle w:val="a8"/>
+      <w:pStyle w:val="Footer"/>
     </w:pPr>
   </w:p>
 </w:ftr>
 </file>
 
 <file path=word/footer2.xml><?xml version="1.0" encoding="utf-8"?>
-<w:ftr xmlns:wpc="http://schemas.microsoft.com/office/word/2010/wordprocessingCanvas" xmlns:cx="http://schemas.microsoft.com/office/drawing/2014/chartex" xmlns:cx1="http://schemas.microsoft.com/office/drawing/2015/9/8/chartex" xmlns:cx2="http://schemas.microsoft.com/office/drawing/2015/10/21/chartex" xmlns:cx3="http://schemas.microsoft.com/office/drawing/2016/5/9/chartex" xmlns:cx4="http://schemas.microsoft.com/office/drawing/2016/5/10/chartex" xmlns:cx5="http://schemas.microsoft.com/office/drawing/2016/5/11/chartex" xmlns:cx6="http://schemas.microsoft.com/office/drawing/2016/5/12/chartex" xmlns:cx7="http://schemas.microsoft.com/office/drawing/2016/5/13/chartex" xmlns:cx8="http://schemas.microsoft.com/office/drawing/2016/5/14/chartex" xmlns:mc="http://schemas.openxmlformats.org/markup-compatibility/2006" xmlns:aink="http://schemas.microsoft.com/office/drawing/2016/ink" xmlns:am3d="http://schemas.microsoft.com/office/drawing/2017/model3d" xmlns:o="urn:schemas-microsoft-com:office:office" xmlns:r="http://schemas.openxmlformats.org/officeDocument/2006/relationships" xmlns:m="http://schemas.openxmlformats.org/officeDocument/2006/math" xmlns:v="urn:schemas-microsoft-com:vml" xmlns:wp14="http://schemas.microsoft.com/office/word/2010/wordprocessingDrawing" xmlns:wp="http://schemas.openxmlformats.org/drawingml/2006/wordprocessingDrawing" xmlns:w10="urn:schemas-microsoft-com:office:word" xmlns:w="http://schemas.openxmlformats.org/wordprocessingml/2006/main" xmlns:w14="http://schemas.microsoft.com/office/word/2010/wordml" xmlns:w15="http://schemas.microsoft.com/office/word/2012/wordml" xmlns:w16cex="http://schemas.microsoft.com/office/word/2018/wordml/cex" xmlns:w16cid="http://schemas.microsoft.com/office/word/2016/wordml/cid" xmlns:w16="http://schemas.microsoft.com/office/word/2018/wordml" xmlns:w16se="http://schemas.microsoft.com/office/word/2015/wordml/symex" xmlns:wpg="http://schemas.microsoft.com/office/word/2010/wordprocessingGroup" xmlns:wpi="http://schemas.microsoft.com/office/word/2010/wordprocessingInk" xmlns:wne="http://schemas.microsoft.com/office/word/2006/wordml" xmlns:wps="http://schemas.microsoft.com/office/word/2010/wordprocessingShape" mc:Ignorable="w14 w15 w16se w16cid w16 w16cex wp14">
+<w:ftr xmlns:wpc="http://schemas.microsoft.com/office/word/2010/wordprocessingCanvas" xmlns:mc="http://schemas.openxmlformats.org/markup-compatibility/2006" xmlns:o="urn:schemas-microsoft-com:office:office" xmlns:r="http://schemas.openxmlformats.org/officeDocument/2006/relationships" xmlns:m="http://schemas.openxmlformats.org/officeDocument/2006/math" xmlns:v="urn:schemas-microsoft-com:vml" xmlns:wp14="http://schemas.microsoft.com/office/word/2010/wordprocessingDrawing" xmlns:wp="http://schemas.openxmlformats.org/drawingml/2006/wordprocessingDrawing" xmlns:w10="urn:schemas-microsoft-com:office:word" xmlns:w="http://schemas.openxmlformats.org/wordprocessingml/2006/main" xmlns:w14="http://schemas.microsoft.com/office/word/2010/wordml" xmlns:w15="http://schemas.microsoft.com/office/word/2012/wordml" xmlns:wpg="http://schemas.microsoft.com/office/word/2010/wordprocessingGroup" xmlns:wpi="http://schemas.microsoft.com/office/word/2010/wordprocessingInk" xmlns:wne="http://schemas.microsoft.com/office/word/2006/wordml" xmlns:wps="http://schemas.microsoft.com/office/word/2010/wordprocessingShape" mc:Ignorable="w14 w15 wp14">
   <w:sdt>
     <w:sdtPr>
       <w:id w:val="-77131088"/>
@@ -1507,7 +1468,7 @@
     <w:sdtContent>
       <w:p>
         <w:pPr>
-          <w:pStyle w:val="a8"/>
+          <w:pStyle w:val="Footer"/>
           <w:jc w:val="center"/>
         </w:pPr>
       </w:p>
@@ -1515,14 +1476,14 @@
   </w:sdt>
   <w:p>
     <w:pPr>
-      <w:pStyle w:val="a8"/>
+      <w:pStyle w:val="Footer"/>
     </w:pPr>
   </w:p>
 </w:ftr>
 </file>
 
 <file path=word/footnotes.xml><?xml version="1.0" encoding="utf-8"?>
-<w:footnotes xmlns:wpc="http://schemas.microsoft.com/office/word/2010/wordprocessingCanvas" xmlns:cx="http://schemas.microsoft.com/office/drawing/2014/chartex" xmlns:cx1="http://schemas.microsoft.com/office/drawing/2015/9/8/chartex" xmlns:cx2="http://schemas.microsoft.com/office/drawing/2015/10/21/chartex" xmlns:cx3="http://schemas.microsoft.com/office/drawing/2016/5/9/chartex" xmlns:cx4="http://schemas.microsoft.com/office/drawing/2016/5/10/chartex" xmlns:cx5="http://schemas.microsoft.com/office/drawing/2016/5/11/chartex" xmlns:cx6="http://schemas.microsoft.com/office/drawing/2016/5/12/chartex" xmlns:cx7="http://schemas.microsoft.com/office/drawing/2016/5/13/chartex" xmlns:cx8="http://schemas.microsoft.com/office/drawing/2016/5/14/chartex" xmlns:mc="http://schemas.openxmlformats.org/markup-compatibility/2006" xmlns:aink="http://schemas.microsoft.com/office/drawing/2016/ink" xmlns:am3d="http://schemas.microsoft.com/office/drawing/2017/model3d" xmlns:o="urn:schemas-microsoft-com:office:office" xmlns:r="http://schemas.openxmlformats.org/officeDocument/2006/relationships" xmlns:m="http://schemas.openxmlformats.org/officeDocument/2006/math" xmlns:v="urn:schemas-microsoft-com:vml" xmlns:wp14="http://schemas.microsoft.com/office/word/2010/wordprocessingDrawing" xmlns:wp="http://schemas.openxmlformats.org/drawingml/2006/wordprocessingDrawing" xmlns:w10="urn:schemas-microsoft-com:office:word" xmlns:w="http://schemas.openxmlformats.org/wordprocessingml/2006/main" xmlns:w14="http://schemas.microsoft.com/office/word/2010/wordml" xmlns:w15="http://schemas.microsoft.com/office/word/2012/wordml" xmlns:w16cex="http://schemas.microsoft.com/office/word/2018/wordml/cex" xmlns:w16cid="http://schemas.microsoft.com/office/word/2016/wordml/cid" xmlns:w16="http://schemas.microsoft.com/office/word/2018/wordml" xmlns:w16se="http://schemas.microsoft.com/office/word/2015/wordml/symex" xmlns:wpg="http://schemas.microsoft.com/office/word/2010/wordprocessingGroup" xmlns:wpi="http://schemas.microsoft.com/office/word/2010/wordprocessingInk" xmlns:wne="http://schemas.microsoft.com/office/word/2006/wordml" xmlns:wps="http://schemas.microsoft.com/office/word/2010/wordprocessingShape" mc:Ignorable="w14 w15 w16se w16cid w16 w16cex wp14">
+<w:footnotes xmlns:wpc="http://schemas.microsoft.com/office/word/2010/wordprocessingCanvas" xmlns:mc="http://schemas.openxmlformats.org/markup-compatibility/2006" xmlns:o="urn:schemas-microsoft-com:office:office" xmlns:r="http://schemas.openxmlformats.org/officeDocument/2006/relationships" xmlns:m="http://schemas.openxmlformats.org/officeDocument/2006/math" xmlns:v="urn:schemas-microsoft-com:vml" xmlns:wp14="http://schemas.microsoft.com/office/word/2010/wordprocessingDrawing" xmlns:wp="http://schemas.openxmlformats.org/drawingml/2006/wordprocessingDrawing" xmlns:w10="urn:schemas-microsoft-com:office:word" xmlns:w="http://schemas.openxmlformats.org/wordprocessingml/2006/main" xmlns:w14="http://schemas.microsoft.com/office/word/2010/wordml" xmlns:w15="http://schemas.microsoft.com/office/word/2012/wordml" xmlns:wpg="http://schemas.microsoft.com/office/word/2010/wordprocessingGroup" xmlns:wpi="http://schemas.microsoft.com/office/word/2010/wordprocessingInk" xmlns:wne="http://schemas.microsoft.com/office/word/2006/wordml" xmlns:wps="http://schemas.microsoft.com/office/word/2010/wordprocessingShape" mc:Ignorable="w14 w15 wp14">
   <w:footnote w:type="separator" w:id="-1">
     <w:p>
       <w:pPr>
@@ -1547,8 +1508,8 @@
 </file>
 
 <file path=word/numbering.xml><?xml version="1.0" encoding="utf-8"?>
-<w:numbering xmlns:wpc="http://schemas.microsoft.com/office/word/2010/wordprocessingCanvas" xmlns:cx="http://schemas.microsoft.com/office/drawing/2014/chartex" xmlns:cx1="http://schemas.microsoft.com/office/drawing/2015/9/8/chartex" xmlns:cx2="http://schemas.microsoft.com/office/drawing/2015/10/21/chartex" xmlns:cx3="http://schemas.microsoft.com/office/drawing/2016/5/9/chartex" xmlns:cx4="http://schemas.microsoft.com/office/drawing/2016/5/10/chartex" xmlns:cx5="http://schemas.microsoft.com/office/drawing/2016/5/11/chartex" xmlns:cx6="http://schemas.microsoft.com/office/drawing/2016/5/12/chartex" xmlns:cx7="http://schemas.microsoft.com/office/drawing/2016/5/13/chartex" xmlns:cx8="http://schemas.microsoft.com/office/drawing/2016/5/14/chartex" xmlns:mc="http://schemas.openxmlformats.org/markup-compatibility/2006" xmlns:aink="http://schemas.microsoft.com/office/drawing/2016/ink" xmlns:am3d="http://schemas.microsoft.com/office/drawing/2017/model3d" xmlns:o="urn:schemas-microsoft-com:office:office" xmlns:r="http://schemas.openxmlformats.org/officeDocument/2006/relationships" xmlns:m="http://schemas.openxmlformats.org/officeDocument/2006/math" xmlns:v="urn:schemas-microsoft-com:vml" xmlns:wp14="http://schemas.microsoft.com/office/word/2010/wordprocessingDrawing" xmlns:wp="http://schemas.openxmlformats.org/drawingml/2006/wordprocessingDrawing" xmlns:w10="urn:schemas-microsoft-com:office:word" xmlns:w="http://schemas.openxmlformats.org/wordprocessingml/2006/main" xmlns:w14="http://schemas.microsoft.com/office/word/2010/wordml" xmlns:w15="http://schemas.microsoft.com/office/word/2012/wordml" xmlns:w16cex="http://schemas.microsoft.com/office/word/2018/wordml/cex" xmlns:w16cid="http://schemas.microsoft.com/office/word/2016/wordml/cid" xmlns:w16="http://schemas.microsoft.com/office/word/2018/wordml" xmlns:w16se="http://schemas.microsoft.com/office/word/2015/wordml/symex" xmlns:wpg="http://schemas.microsoft.com/office/word/2010/wordprocessingGroup" xmlns:wpi="http://schemas.microsoft.com/office/word/2010/wordprocessingInk" xmlns:wne="http://schemas.microsoft.com/office/word/2006/wordml" xmlns:wps="http://schemas.microsoft.com/office/word/2010/wordprocessingShape" mc:Ignorable="w14 w15 w16se w16cid w16 w16cex wp14">
-  <w:abstractNum w:abstractNumId="0" w15:restartNumberingAfterBreak="0">
+<w:numbering xmlns:wpc="http://schemas.microsoft.com/office/word/2010/wordprocessingCanvas" xmlns:mc="http://schemas.openxmlformats.org/markup-compatibility/2006" xmlns:o="urn:schemas-microsoft-com:office:office" xmlns:r="http://schemas.openxmlformats.org/officeDocument/2006/relationships" xmlns:m="http://schemas.openxmlformats.org/officeDocument/2006/math" xmlns:v="urn:schemas-microsoft-com:vml" xmlns:wp14="http://schemas.microsoft.com/office/word/2010/wordprocessingDrawing" xmlns:wp="http://schemas.openxmlformats.org/drawingml/2006/wordprocessingDrawing" xmlns:w10="urn:schemas-microsoft-com:office:word" xmlns:w="http://schemas.openxmlformats.org/wordprocessingml/2006/main" xmlns:w14="http://schemas.microsoft.com/office/word/2010/wordml" xmlns:w15="http://schemas.microsoft.com/office/word/2012/wordml" xmlns:wpg="http://schemas.microsoft.com/office/word/2010/wordprocessingGroup" xmlns:wpi="http://schemas.microsoft.com/office/word/2010/wordprocessingInk" xmlns:wne="http://schemas.microsoft.com/office/word/2006/wordml" xmlns:wps="http://schemas.microsoft.com/office/word/2010/wordprocessingShape" mc:Ignorable="w14 w15 wp14">
+  <w:abstractNum w:abstractNumId="0">
     <w:nsid w:val="104E2BB1"/>
     <w:multiLevelType w:val="hybridMultilevel"/>
     <w:tmpl w:val="21A8ACC4"/>
@@ -1661,7 +1622,7 @@
       </w:rPr>
     </w:lvl>
   </w:abstractNum>
-  <w:abstractNum w:abstractNumId="1" w15:restartNumberingAfterBreak="0">
+  <w:abstractNum w:abstractNumId="1">
     <w:nsid w:val="59A13EB5"/>
     <w:multiLevelType w:val="hybridMultilevel"/>
     <w:tmpl w:val="CE508D64"/>
@@ -1757,7 +1718,7 @@
 </file>
 
 <file path=word/styles.xml><?xml version="1.0" encoding="utf-8"?>
-<w:styles xmlns:mc="http://schemas.openxmlformats.org/markup-compatibility/2006" xmlns:r="http://schemas.openxmlformats.org/officeDocument/2006/relationships" xmlns:w="http://schemas.openxmlformats.org/wordprocessingml/2006/main" xmlns:w14="http://schemas.microsoft.com/office/word/2010/wordml" xmlns:w15="http://schemas.microsoft.com/office/word/2012/wordml" xmlns:w16cex="http://schemas.microsoft.com/office/word/2018/wordml/cex" xmlns:w16cid="http://schemas.microsoft.com/office/word/2016/wordml/cid" xmlns:w16="http://schemas.microsoft.com/office/word/2018/wordml" xmlns:w16se="http://schemas.microsoft.com/office/word/2015/wordml/symex" mc:Ignorable="w14 w15 w16se w16cid w16 w16cex">
+<w:styles xmlns:mc="http://schemas.openxmlformats.org/markup-compatibility/2006" xmlns:r="http://schemas.openxmlformats.org/officeDocument/2006/relationships" xmlns:w="http://schemas.openxmlformats.org/wordprocessingml/2006/main" xmlns:w14="http://schemas.microsoft.com/office/word/2010/wordml" xmlns:w15="http://schemas.microsoft.com/office/word/2012/wordml" mc:Ignorable="w14 w15">
   <w:docDefaults>
     <w:rPrDefault>
       <w:rPr>
@@ -1773,7 +1734,7 @@
       </w:pPr>
     </w:pPrDefault>
   </w:docDefaults>
-  <w:latentStyles w:defLockedState="0" w:defUIPriority="99" w:defSemiHidden="0" w:defUnhideWhenUsed="0" w:defQFormat="0" w:count="376">
+  <w:latentStyles w:defLockedState="0" w:defUIPriority="99" w:defSemiHidden="0" w:defUnhideWhenUsed="0" w:defQFormat="0" w:count="371">
     <w:lsdException w:name="Normal" w:uiPriority="0" w:qFormat="1"/>
     <w:lsdException w:name="heading 1" w:uiPriority="9" w:qFormat="1"/>
     <w:lsdException w:name="heading 2" w:semiHidden="1" w:uiPriority="9" w:unhideWhenUsed="1" w:qFormat="1"/>
@@ -2145,21 +2106,16 @@
     <w:lsdException w:name="List Table 5 Dark Accent 6" w:uiPriority="50"/>
     <w:lsdException w:name="List Table 6 Colorful Accent 6" w:uiPriority="51"/>
     <w:lsdException w:name="List Table 7 Colorful Accent 6" w:uiPriority="52"/>
-    <w:lsdException w:name="Mention" w:semiHidden="1" w:unhideWhenUsed="1"/>
-    <w:lsdException w:name="Smart Hyperlink" w:semiHidden="1" w:unhideWhenUsed="1"/>
-    <w:lsdException w:name="Hashtag" w:semiHidden="1" w:unhideWhenUsed="1"/>
-    <w:lsdException w:name="Unresolved Mention" w:semiHidden="1" w:unhideWhenUsed="1"/>
-    <w:lsdException w:name="Smart Link" w:semiHidden="1" w:unhideWhenUsed="1"/>
   </w:latentStyles>
-  <w:style w:type="paragraph" w:default="1" w:styleId="a">
+  <w:style w:type="paragraph" w:default="1" w:styleId="Normal">
     <w:name w:val="Normal"/>
     <w:qFormat/>
     <w:rsid w:val="00F961DB"/>
   </w:style>
-  <w:style w:type="paragraph" w:styleId="5">
+  <w:style w:type="paragraph" w:styleId="Heading5">
     <w:name w:val="heading 5"/>
-    <w:basedOn w:val="a"/>
-    <w:link w:val="50"/>
+    <w:basedOn w:val="Normal"/>
+    <w:link w:val="Heading5Char"/>
     <w:uiPriority w:val="9"/>
     <w:qFormat/>
     <w:rsid w:val="002E03B5"/>
@@ -2176,13 +2132,13 @@
       <w:lang w:eastAsia="ru-RU"/>
     </w:rPr>
   </w:style>
-  <w:style w:type="character" w:default="1" w:styleId="a0">
+  <w:style w:type="character" w:default="1" w:styleId="DefaultParagraphFont">
     <w:name w:val="Default Paragraph Font"/>
     <w:uiPriority w:val="1"/>
     <w:semiHidden/>
     <w:unhideWhenUsed/>
   </w:style>
-  <w:style w:type="table" w:default="1" w:styleId="a1">
+  <w:style w:type="table" w:default="1" w:styleId="TableNormal">
     <w:name w:val="Normal Table"/>
     <w:uiPriority w:val="99"/>
     <w:semiHidden/>
@@ -2197,13 +2153,13 @@
       </w:tblCellMar>
     </w:tblPr>
   </w:style>
-  <w:style w:type="numbering" w:default="1" w:styleId="a2">
+  <w:style w:type="numbering" w:default="1" w:styleId="NoList">
     <w:name w:val="No List"/>
     <w:uiPriority w:val="99"/>
     <w:semiHidden/>
     <w:unhideWhenUsed/>
   </w:style>
-  <w:style w:type="paragraph" w:styleId="a3">
+  <w:style w:type="paragraph" w:styleId="NoSpacing">
     <w:name w:val="No Spacing"/>
     <w:uiPriority w:val="1"/>
     <w:qFormat/>
@@ -2216,10 +2172,10 @@
       <w:sz w:val="28"/>
     </w:rPr>
   </w:style>
-  <w:style w:type="character" w:customStyle="1" w:styleId="50">
-    <w:name w:val="Заголовок 5 Знак"/>
-    <w:basedOn w:val="a0"/>
-    <w:link w:val="5"/>
+  <w:style w:type="character" w:customStyle="1" w:styleId="Heading5Char">
+    <w:name w:val="Heading 5 Char"/>
+    <w:basedOn w:val="DefaultParagraphFont"/>
+    <w:link w:val="Heading5"/>
     <w:uiPriority w:val="9"/>
     <w:rsid w:val="002E03B5"/>
     <w:rPr>
@@ -2231,9 +2187,9 @@
       <w:lang w:eastAsia="ru-RU"/>
     </w:rPr>
   </w:style>
-  <w:style w:type="character" w:styleId="a4">
+  <w:style w:type="character" w:styleId="Strong">
     <w:name w:val="Strong"/>
-    <w:basedOn w:val="a0"/>
+    <w:basedOn w:val="DefaultParagraphFont"/>
     <w:uiPriority w:val="22"/>
     <w:qFormat/>
     <w:rsid w:val="002C3856"/>
@@ -2242,9 +2198,9 @@
       <w:bCs/>
     </w:rPr>
   </w:style>
-  <w:style w:type="paragraph" w:styleId="a5">
+  <w:style w:type="paragraph" w:styleId="ListParagraph">
     <w:name w:val="List Paragraph"/>
-    <w:basedOn w:val="a"/>
+    <w:basedOn w:val="Normal"/>
     <w:uiPriority w:val="34"/>
     <w:qFormat/>
     <w:rsid w:val="0059436F"/>
@@ -2253,10 +2209,10 @@
       <w:contextualSpacing/>
     </w:pPr>
   </w:style>
-  <w:style w:type="paragraph" w:styleId="a6">
+  <w:style w:type="paragraph" w:styleId="Header">
     <w:name w:val="header"/>
-    <w:basedOn w:val="a"/>
-    <w:link w:val="a7"/>
+    <w:basedOn w:val="Normal"/>
+    <w:link w:val="HeaderChar"/>
     <w:uiPriority w:val="99"/>
     <w:unhideWhenUsed/>
     <w:rsid w:val="00E52149"/>
@@ -2268,17 +2224,17 @@
       <w:spacing w:after="0" w:line="240" w:lineRule="auto"/>
     </w:pPr>
   </w:style>
-  <w:style w:type="character" w:customStyle="1" w:styleId="a7">
-    <w:name w:val="Верхний колонтитул Знак"/>
-    <w:basedOn w:val="a0"/>
-    <w:link w:val="a6"/>
+  <w:style w:type="character" w:customStyle="1" w:styleId="HeaderChar">
+    <w:name w:val="Header Char"/>
+    <w:basedOn w:val="DefaultParagraphFont"/>
+    <w:link w:val="Header"/>
     <w:uiPriority w:val="99"/>
     <w:rsid w:val="00E52149"/>
   </w:style>
-  <w:style w:type="paragraph" w:styleId="a8">
+  <w:style w:type="paragraph" w:styleId="Footer">
     <w:name w:val="footer"/>
-    <w:basedOn w:val="a"/>
-    <w:link w:val="a9"/>
+    <w:basedOn w:val="Normal"/>
+    <w:link w:val="FooterChar"/>
     <w:uiPriority w:val="99"/>
     <w:unhideWhenUsed/>
     <w:rsid w:val="00E52149"/>
@@ -2290,17 +2246,17 @@
       <w:spacing w:after="0" w:line="240" w:lineRule="auto"/>
     </w:pPr>
   </w:style>
-  <w:style w:type="character" w:customStyle="1" w:styleId="a9">
-    <w:name w:val="Нижний колонтитул Знак"/>
-    <w:basedOn w:val="a0"/>
-    <w:link w:val="a8"/>
+  <w:style w:type="character" w:customStyle="1" w:styleId="FooterChar">
+    <w:name w:val="Footer Char"/>
+    <w:basedOn w:val="DefaultParagraphFont"/>
+    <w:link w:val="Footer"/>
     <w:uiPriority w:val="99"/>
     <w:rsid w:val="00E52149"/>
   </w:style>
-  <w:style w:type="paragraph" w:styleId="aa">
+  <w:style w:type="paragraph" w:styleId="BalloonText">
     <w:name w:val="Balloon Text"/>
-    <w:basedOn w:val="a"/>
-    <w:link w:val="ab"/>
+    <w:basedOn w:val="Normal"/>
+    <w:link w:val="BalloonTextChar"/>
     <w:uiPriority w:val="99"/>
     <w:semiHidden/>
     <w:unhideWhenUsed/>
@@ -2314,10 +2270,10 @@
       <w:szCs w:val="18"/>
     </w:rPr>
   </w:style>
-  <w:style w:type="character" w:customStyle="1" w:styleId="ab">
-    <w:name w:val="Текст выноски Знак"/>
-    <w:basedOn w:val="a0"/>
-    <w:link w:val="aa"/>
+  <w:style w:type="character" w:customStyle="1" w:styleId="BalloonTextChar">
+    <w:name w:val="Balloon Text Char"/>
+    <w:basedOn w:val="DefaultParagraphFont"/>
+    <w:link w:val="BalloonText"/>
     <w:uiPriority w:val="99"/>
     <w:semiHidden/>
     <w:rsid w:val="00E52149"/>
@@ -2327,15 +2283,16 @@
       <w:szCs w:val="18"/>
     </w:rPr>
   </w:style>
-  <w:style w:type="table" w:styleId="ac">
+  <w:style w:type="table" w:styleId="TableGrid">
     <w:name w:val="Table Grid"/>
-    <w:basedOn w:val="a1"/>
+    <w:basedOn w:val="TableNormal"/>
     <w:uiPriority w:val="39"/>
     <w:rsid w:val="003A168C"/>
     <w:pPr>
       <w:spacing w:after="0" w:line="240" w:lineRule="auto"/>
     </w:pPr>
     <w:tblPr>
+      <w:tblInd w:w="0" w:type="dxa"/>
       <w:tblBorders>
         <w:top w:val="single" w:sz="4" w:space="0" w:color="auto"/>
         <w:left w:val="single" w:sz="4" w:space="0" w:color="auto"/>
@@ -2344,6 +2301,12 @@
         <w:insideH w:val="single" w:sz="4" w:space="0" w:color="auto"/>
         <w:insideV w:val="single" w:sz="4" w:space="0" w:color="auto"/>
       </w:tblBorders>
+      <w:tblCellMar>
+        <w:top w:w="0" w:type="dxa"/>
+        <w:left w:w="108" w:type="dxa"/>
+        <w:bottom w:w="0" w:type="dxa"/>
+        <w:right w:w="108" w:type="dxa"/>
+      </w:tblCellMar>
     </w:tblPr>
   </w:style>
 </w:styles>

</xml_diff>